<commit_message>
Updated executeable file for convenicent used
</commit_message>
<xml_diff>
--- a/Docx/Dap an.docx
+++ b/Docx/Dap an.docx
@@ -16,14 +16,28 @@
           <w:b/>
           <w:noProof w:val="0"/>
         </w:rPr>
-        <w:t>Câu 1.</w:t>
-      </w:r>
-      <w:r>
-        <w:rPr>
-          <w:rFonts w:ascii="Times New Roman" w:hAnsi="Times New Roman"/>
-          <w:noProof w:val="0"/>
-        </w:rPr>
-        <w:t xml:space="preserve"> Hội nghị Yalta (2/1945) diễn ra khi cuộc Chiến tranh thế giới thứ hai </w:t>
+        <w:t>Câu 1</w:t>
+      </w:r>
+      <w:r>
+        <w:rPr>
+          <w:rFonts w:ascii="Times New Roman" w:hAnsi="Times New Roman"/>
+          <w:noProof w:val="0"/>
+        </w:rPr>
+        <w:t xml:space="preserve"> </w:t>
+      </w:r>
+      <w:r>
+        <w:rPr>
+          <w:rFonts w:ascii="Times New Roman" w:hAnsi="Times New Roman"/>
+          <w:noProof w:val="0"/>
+        </w:rPr>
+        <w:t>h</w:t>
+      </w:r>
+      <w:r>
+        <w:rPr>
+          <w:rFonts w:ascii="Times New Roman" w:hAnsi="Times New Roman"/>
+          <w:noProof w:val="0"/>
+        </w:rPr>
+        <w:t xml:space="preserve">ội nghị Yalta (2/1945) diễn ra khi cuộc Chiến tranh thế giới thứ hai </w:t>
       </w:r>
     </w:p>
     <w:p>
@@ -121,7 +135,15 @@
           <w:b/>
           <w:noProof w:val="0"/>
         </w:rPr>
-        <w:t>Câu 2</w:t>
+        <w:t xml:space="preserve">Câu </w:t>
+      </w:r>
+      <w:r>
+        <w:rPr>
+          <w:rFonts w:ascii="Times New Roman" w:hAnsi="Times New Roman"/>
+          <w:b/>
+          <w:noProof w:val="0"/>
+        </w:rPr>
+        <w:t xml:space="preserve">2. </w:t>
       </w:r>
       <w:r>
         <w:rPr>
@@ -129,14 +151,7 @@
           <w:bCs/>
           <w:noProof w:val="0"/>
         </w:rPr>
-        <w:t>.</w:t>
-      </w:r>
-      <w:r>
-        <w:rPr>
-          <w:rFonts w:ascii="Times New Roman" w:hAnsi="Times New Roman"/>
-          <w:noProof w:val="0"/>
-        </w:rPr>
-        <w:t xml:space="preserve"> </w:t>
+        <w:t>B</w:t>
       </w:r>
       <w:r>
         <w:rPr>
@@ -144,7 +159,7 @@
           <w:iCs/>
           <w:noProof w:val="0"/>
         </w:rPr>
-        <w:t>Ba cường quốc tham dự Hội nghị Yalta là</w:t>
+        <w:t>a cường quốc tham dự Hội nghị Yalta là</w:t>
       </w:r>
     </w:p>
     <w:p>
@@ -218,8 +233,16 @@
         <w:rPr>
           <w:rFonts w:ascii="Times New Roman" w:hAnsi="Times New Roman"/>
           <w:noProof w:val="0"/>
-        </w:rPr>
-        <w:t xml:space="preserve">B. Đức, Italia, Nhật     </w:t>
+          <w:highlight w:val="yellow"/>
+        </w:rPr>
+        <w:t>B. Đức, Italia, Nhật</w:t>
+      </w:r>
+      <w:r>
+        <w:rPr>
+          <w:rFonts w:ascii="Times New Roman" w:hAnsi="Times New Roman"/>
+          <w:noProof w:val="0"/>
+        </w:rPr>
+        <w:t xml:space="preserve">     </w:t>
       </w:r>
     </w:p>
     <w:p>
@@ -430,7 +453,7 @@
           <w:highlight w:val="yellow"/>
           <w:lang w:val="vi-VN"/>
         </w:rPr>
-        <w:t xml:space="preserve">C. trật t ự </w:t>
+        <w:t xml:space="preserve">C. trật tự </w:t>
       </w:r>
       <w:r>
         <w:rPr>

</xml_diff>

<commit_message>
update more test case features
</commit_message>
<xml_diff>
--- a/Docx/Dap an.docx
+++ b/Docx/Dap an.docx
@@ -53,7 +53,7 @@
           <w:rFonts w:ascii="Times New Roman" w:hAnsi="Times New Roman"/>
           <w:noProof w:val="0"/>
         </w:rPr>
-        <w:t xml:space="preserve">A. đã hoàn toàn kết thúc.                                     </w:t>
+        <w:t xml:space="preserve">đã hoàn toàn kết thúc.                                     </w:t>
       </w:r>
       <w:r>
         <w:rPr>
@@ -77,23 +77,23 @@
           <w:noProof w:val="0"/>
           <w:highlight w:val="yellow"/>
         </w:rPr>
-        <w:t>B. bước vào giai đoạn kết thúc.</w:t>
-      </w:r>
-    </w:p>
-    <w:p>
-      <w:pPr>
-        <w:jc w:val="both"/>
-        <w:rPr>
-          <w:rFonts w:ascii="Times New Roman" w:hAnsi="Times New Roman"/>
-          <w:noProof w:val="0"/>
-        </w:rPr>
-      </w:pPr>
-      <w:r>
-        <w:rPr>
-          <w:rFonts w:ascii="Times New Roman" w:hAnsi="Times New Roman"/>
-          <w:noProof w:val="0"/>
-        </w:rPr>
-        <w:t xml:space="preserve">C. đang diễn ra vô cùng ác liệt.                           </w:t>
+        <w:t>bước vào giai đoạn kết thúc.</w:t>
+      </w:r>
+    </w:p>
+    <w:p>
+      <w:pPr>
+        <w:jc w:val="both"/>
+        <w:rPr>
+          <w:rFonts w:ascii="Times New Roman" w:hAnsi="Times New Roman"/>
+          <w:noProof w:val="0"/>
+        </w:rPr>
+      </w:pPr>
+      <w:r>
+        <w:rPr>
+          <w:rFonts w:ascii="Times New Roman" w:hAnsi="Times New Roman"/>
+          <w:noProof w:val="0"/>
+        </w:rPr>
+        <w:t xml:space="preserve">đang diễn ra vô cùng ác liệt.                           </w:t>
       </w:r>
       <w:r>
         <w:rPr>
@@ -116,7 +116,7 @@
           <w:rFonts w:ascii="Times New Roman" w:hAnsi="Times New Roman"/>
           <w:noProof w:val="0"/>
         </w:rPr>
-        <w:t>D. bùng nổ và ngày càng lan rộng.</w:t>
+        <w:t>bùng nổ và ngày càng lan rộng.</w:t>
       </w:r>
     </w:p>
     <w:p>
@@ -175,7 +175,7 @@
           <w:rFonts w:ascii="Times New Roman" w:hAnsi="Times New Roman"/>
           <w:noProof w:val="0"/>
         </w:rPr>
-        <w:t xml:space="preserve">A. Anh, Pháp, </w:t>
+        <w:t xml:space="preserve">Anh, Pháp, </w:t>
       </w:r>
       <w:r>
         <w:rPr>
@@ -235,7 +235,7 @@
           <w:noProof w:val="0"/>
           <w:highlight w:val="yellow"/>
         </w:rPr>
-        <w:t>B. Đức, Italia, Nhật</w:t>
+        <w:t>Đức, Italia, Nhật</w:t>
       </w:r>
       <w:r>
         <w:rPr>
@@ -258,7 +258,7 @@
           <w:rFonts w:ascii="Times New Roman" w:hAnsi="Times New Roman"/>
           <w:noProof w:val="0"/>
         </w:rPr>
-        <w:t xml:space="preserve">C. Anh, Pháp, Liên Xô  </w:t>
+        <w:t xml:space="preserve">Anh, Pháp, Liên Xô  </w:t>
       </w:r>
       <w:r>
         <w:rPr>
@@ -303,7 +303,7 @@
           <w:noProof w:val="0"/>
           <w:highlight w:val="yellow"/>
         </w:rPr>
-        <w:t xml:space="preserve">D. Liên Xô, </w:t>
+        <w:t xml:space="preserve">Liên Xô, </w:t>
       </w:r>
       <w:r>
         <w:rPr>

</xml_diff>

<commit_message>
Huge update, everything was done, final stage are upcoming
</commit_message>
<xml_diff>
--- a/Docx/Dap an.docx
+++ b/Docx/Dap an.docx
@@ -21,6 +21,14 @@
       <w:r>
         <w:rPr>
           <w:rFonts w:ascii="Times New Roman" w:hAnsi="Times New Roman"/>
+          <w:b/>
+          <w:noProof w:val="0"/>
+        </w:rPr>
+        <w:t>.</w:t>
+      </w:r>
+      <w:r>
+        <w:rPr>
+          <w:rFonts w:ascii="Times New Roman" w:hAnsi="Times New Roman"/>
           <w:noProof w:val="0"/>
         </w:rPr>
         <w:t xml:space="preserve"> </w:t>
@@ -30,7 +38,7 @@
           <w:rFonts w:ascii="Times New Roman" w:hAnsi="Times New Roman"/>
           <w:noProof w:val="0"/>
         </w:rPr>
-        <w:t>h</w:t>
+        <w:t>H</w:t>
       </w:r>
       <w:r>
         <w:rPr>
@@ -53,6 +61,13 @@
           <w:rFonts w:ascii="Times New Roman" w:hAnsi="Times New Roman"/>
           <w:noProof w:val="0"/>
         </w:rPr>
+        <w:t xml:space="preserve">A. </w:t>
+      </w:r>
+      <w:r>
+        <w:rPr>
+          <w:rFonts w:ascii="Times New Roman" w:hAnsi="Times New Roman"/>
+          <w:noProof w:val="0"/>
+        </w:rPr>
         <w:t xml:space="preserve">đã hoàn toàn kết thúc.                                     </w:t>
       </w:r>
       <w:r>
@@ -77,6 +92,14 @@
           <w:noProof w:val="0"/>
           <w:highlight w:val="yellow"/>
         </w:rPr>
+        <w:t xml:space="preserve">B. </w:t>
+      </w:r>
+      <w:r>
+        <w:rPr>
+          <w:rFonts w:ascii="Times New Roman" w:hAnsi="Times New Roman"/>
+          <w:noProof w:val="0"/>
+          <w:highlight w:val="yellow"/>
+        </w:rPr>
         <w:t>bước vào giai đoạn kết thúc.</w:t>
       </w:r>
     </w:p>
@@ -93,6 +116,13 @@
           <w:rFonts w:ascii="Times New Roman" w:hAnsi="Times New Roman"/>
           <w:noProof w:val="0"/>
         </w:rPr>
+        <w:t xml:space="preserve">C. </w:t>
+      </w:r>
+      <w:r>
+        <w:rPr>
+          <w:rFonts w:ascii="Times New Roman" w:hAnsi="Times New Roman"/>
+          <w:noProof w:val="0"/>
+        </w:rPr>
         <w:t xml:space="preserve">đang diễn ra vô cùng ác liệt.                           </w:t>
       </w:r>
       <w:r>
@@ -111,6 +141,13 @@
           <w:noProof w:val="0"/>
         </w:rPr>
       </w:pPr>
+      <w:r>
+        <w:rPr>
+          <w:rFonts w:ascii="Times New Roman" w:hAnsi="Times New Roman"/>
+          <w:noProof w:val="0"/>
+        </w:rPr>
+        <w:t>D.</w:t>
+      </w:r>
       <w:r>
         <w:rPr>
           <w:rFonts w:ascii="Times New Roman" w:hAnsi="Times New Roman"/>
@@ -135,15 +172,7 @@
           <w:b/>
           <w:noProof w:val="0"/>
         </w:rPr>
-        <w:t xml:space="preserve">Câu </w:t>
-      </w:r>
-      <w:r>
-        <w:rPr>
-          <w:rFonts w:ascii="Times New Roman" w:hAnsi="Times New Roman"/>
-          <w:b/>
-          <w:noProof w:val="0"/>
-        </w:rPr>
-        <w:t xml:space="preserve">2. </w:t>
+        <w:t xml:space="preserve">Câu 2. </w:t>
       </w:r>
       <w:r>
         <w:rPr>
@@ -175,6 +204,20 @@
           <w:rFonts w:ascii="Times New Roman" w:hAnsi="Times New Roman"/>
           <w:noProof w:val="0"/>
         </w:rPr>
+        <w:t>a</w:t>
+      </w:r>
+      <w:r>
+        <w:rPr>
+          <w:rFonts w:ascii="Times New Roman" w:hAnsi="Times New Roman"/>
+          <w:noProof w:val="0"/>
+        </w:rPr>
+        <w:t xml:space="preserve">. </w:t>
+      </w:r>
+      <w:r>
+        <w:rPr>
+          <w:rFonts w:ascii="Times New Roman" w:hAnsi="Times New Roman"/>
+          <w:noProof w:val="0"/>
+        </w:rPr>
         <w:t xml:space="preserve">Anh, Pháp, </w:t>
       </w:r>
       <w:r>
@@ -235,6 +278,14 @@
           <w:noProof w:val="0"/>
           <w:highlight w:val="yellow"/>
         </w:rPr>
+        <w:t>B.</w:t>
+      </w:r>
+      <w:r>
+        <w:rPr>
+          <w:rFonts w:ascii="Times New Roman" w:hAnsi="Times New Roman"/>
+          <w:noProof w:val="0"/>
+          <w:highlight w:val="yellow"/>
+        </w:rPr>
         <w:t>Đức, Italia, Nhật</w:t>
       </w:r>
       <w:r>
@@ -258,6 +309,13 @@
           <w:rFonts w:ascii="Times New Roman" w:hAnsi="Times New Roman"/>
           <w:noProof w:val="0"/>
         </w:rPr>
+        <w:t>C.</w:t>
+      </w:r>
+      <w:r>
+        <w:rPr>
+          <w:rFonts w:ascii="Times New Roman" w:hAnsi="Times New Roman"/>
+          <w:noProof w:val="0"/>
+        </w:rPr>
         <w:t xml:space="preserve">Anh, Pháp, Liên Xô  </w:t>
       </w:r>
       <w:r>
@@ -297,6 +355,14 @@
           <w:noProof w:val="0"/>
         </w:rPr>
       </w:pPr>
+      <w:r>
+        <w:rPr>
+          <w:rFonts w:ascii="Times New Roman" w:hAnsi="Times New Roman"/>
+          <w:noProof w:val="0"/>
+          <w:highlight w:val="yellow"/>
+        </w:rPr>
+        <w:t>D.</w:t>
+      </w:r>
       <w:r>
         <w:rPr>
           <w:rFonts w:ascii="Times New Roman" w:hAnsi="Times New Roman"/>
@@ -772,41 +838,25 @@
           <w:noProof w:val="0"/>
           <w:lang w:val="it-IT"/>
         </w:rPr>
-        <w:t>a</w:t>
-      </w:r>
-      <w:r>
-        <w:rPr>
-          <w:rFonts w:ascii="Times New Roman" w:hAnsi="Times New Roman"/>
-          <w:noProof w:val="0"/>
-          <w:lang w:val="it-IT"/>
-        </w:rPr>
-        <w:t>. bàn bạc việc tiêu diệt tận gốc phát xít Đức và quân phiệt Nhật ở châu Âu và châu Á.</w:t>
-      </w:r>
-    </w:p>
-    <w:p>
-      <w:pPr>
-        <w:jc w:val="both"/>
-        <w:rPr>
-          <w:rFonts w:ascii="Times New Roman" w:hAnsi="Times New Roman"/>
-          <w:noProof w:val="0"/>
-          <w:lang w:val="it-IT"/>
-        </w:rPr>
-      </w:pPr>
-      <w:r>
-        <w:rPr>
-          <w:rFonts w:ascii="Times New Roman" w:hAnsi="Times New Roman"/>
-          <w:noProof w:val="0"/>
-          <w:lang w:val="it-IT"/>
-        </w:rPr>
-        <w:t>b</w:t>
-      </w:r>
-      <w:r>
-        <w:rPr>
-          <w:rFonts w:ascii="Times New Roman" w:hAnsi="Times New Roman"/>
-          <w:noProof w:val="0"/>
-          <w:lang w:val="it-IT"/>
-        </w:rPr>
-        <w:t>. bàn bạc về việc duy trì hòa bình và an ninh thế giới.</w:t>
+        <w:t>a. bàn bạc việc tiêu diệt tận gốc phát xít Đức và quân phiệt Nhật ở châu Âu và châu Á.</w:t>
+      </w:r>
+    </w:p>
+    <w:p>
+      <w:pPr>
+        <w:jc w:val="both"/>
+        <w:rPr>
+          <w:rFonts w:ascii="Times New Roman" w:hAnsi="Times New Roman"/>
+          <w:noProof w:val="0"/>
+          <w:lang w:val="it-IT"/>
+        </w:rPr>
+      </w:pPr>
+      <w:r>
+        <w:rPr>
+          <w:rFonts w:ascii="Times New Roman" w:hAnsi="Times New Roman"/>
+          <w:noProof w:val="0"/>
+          <w:lang w:val="it-IT"/>
+        </w:rPr>
+        <w:t>b. bàn bạc về việc duy trì hòa bình và an ninh thế giới.</w:t>
       </w:r>
     </w:p>
     <w:p>
@@ -825,42 +875,25 @@
           <w:highlight w:val="yellow"/>
           <w:lang w:val="it-IT"/>
         </w:rPr>
-        <w:t>c</w:t>
-      </w:r>
-      <w:r>
-        <w:rPr>
-          <w:rFonts w:ascii="Times New Roman" w:hAnsi="Times New Roman"/>
-          <w:noProof w:val="0"/>
-          <w:highlight w:val="yellow"/>
-          <w:lang w:val="it-IT"/>
-        </w:rPr>
-        <w:t>. phân chia thành quả chiến thắng giữa các cường quốc thắng trận ở châu Âu và châu Á.</w:t>
-      </w:r>
-    </w:p>
-    <w:p>
-      <w:pPr>
-        <w:jc w:val="both"/>
-        <w:rPr>
-          <w:rFonts w:ascii="Times New Roman" w:hAnsi="Times New Roman"/>
-          <w:noProof w:val="0"/>
-          <w:lang w:val="it-IT"/>
-        </w:rPr>
-      </w:pPr>
-      <w:r>
-        <w:rPr>
-          <w:rFonts w:ascii="Times New Roman" w:hAnsi="Times New Roman"/>
-          <w:noProof w:val="0"/>
-          <w:lang w:val="it-IT"/>
-        </w:rPr>
-        <w:t>d</w:t>
-      </w:r>
-      <w:r>
-        <w:rPr>
-          <w:rFonts w:ascii="Times New Roman" w:hAnsi="Times New Roman"/>
-          <w:noProof w:val="0"/>
-          <w:lang w:val="it-IT"/>
-        </w:rPr>
-        <w:t>. khẳng định sức mạnh và vị thế siêu cường của M</w:t>
+        <w:t>c. phân chia thành quả chiến thắng giữa các cường quốc thắng trận ở châu Âu và châu Á.</w:t>
+      </w:r>
+    </w:p>
+    <w:p>
+      <w:pPr>
+        <w:jc w:val="both"/>
+        <w:rPr>
+          <w:rFonts w:ascii="Times New Roman" w:hAnsi="Times New Roman"/>
+          <w:noProof w:val="0"/>
+          <w:lang w:val="it-IT"/>
+        </w:rPr>
+      </w:pPr>
+      <w:r>
+        <w:rPr>
+          <w:rFonts w:ascii="Times New Roman" w:hAnsi="Times New Roman"/>
+          <w:noProof w:val="0"/>
+          <w:lang w:val="it-IT"/>
+        </w:rPr>
+        <w:t>d. khẳng định sức mạnh và vị thế siêu cường của M</w:t>
       </w:r>
       <w:r>
         <w:rPr>
@@ -2793,25 +2826,7 @@
           <w:noProof w:val="0"/>
           <w:lang w:val="it-IT"/>
         </w:rPr>
-        <w:t>Câu 21</w:t>
-      </w:r>
-      <w:r>
-        <w:rPr>
-          <w:rFonts w:ascii="Times New Roman" w:hAnsi="Times New Roman"/>
-          <w:b/>
-          <w:noProof w:val="0"/>
-          <w:lang w:val="it-IT"/>
-        </w:rPr>
-        <w:t>.</w:t>
-      </w:r>
-      <w:r>
-        <w:rPr>
-          <w:rFonts w:ascii="Times New Roman" w:hAnsi="Times New Roman"/>
-          <w:b/>
-          <w:noProof w:val="0"/>
-          <w:lang w:val="it-IT"/>
-        </w:rPr>
-        <w:t>(GT)</w:t>
+        <w:t>Câu 21.(GT)</w:t>
       </w:r>
     </w:p>
     <w:p>
@@ -5258,6 +5273,7 @@
         </w:rPr>
       </w:pPr>
     </w:p>
+    <w:p/>
     <w:sectPr>
       <w:pgSz w:w="12240" w:h="15840"/>
       <w:pgMar w:top="1440" w:right="1440" w:bottom="1440" w:left="1440" w:header="720" w:footer="720" w:gutter="0"/>
@@ -5266,6 +5282,103 @@
     </w:sectPr>
   </w:body>
 </w:document>
+</file>
+
+<file path=word/numbering.xml><?xml version="1.0" encoding="utf-8"?>
+<w:numbering xmlns:wpc="http://schemas.microsoft.com/office/word/2010/wordprocessingCanvas" xmlns:cx="http://schemas.microsoft.com/office/drawing/2014/chartex" xmlns:cx1="http://schemas.microsoft.com/office/drawing/2015/9/8/chartex" xmlns:cx2="http://schemas.microsoft.com/office/drawing/2015/10/21/chartex" xmlns:cx3="http://schemas.microsoft.com/office/drawing/2016/5/9/chartex" xmlns:cx4="http://schemas.microsoft.com/office/drawing/2016/5/10/chartex" xmlns:cx5="http://schemas.microsoft.com/office/drawing/2016/5/11/chartex" xmlns:cx6="http://schemas.microsoft.com/office/drawing/2016/5/12/chartex" xmlns:cx7="http://schemas.microsoft.com/office/drawing/2016/5/13/chartex" xmlns:cx8="http://schemas.microsoft.com/office/drawing/2016/5/14/chartex" xmlns:mc="http://schemas.openxmlformats.org/markup-compatibility/2006" xmlns:aink="http://schemas.microsoft.com/office/drawing/2016/ink" xmlns:am3d="http://schemas.microsoft.com/office/drawing/2017/model3d" xmlns:o="urn:schemas-microsoft-com:office:office" xmlns:oel="http://schemas.microsoft.com/office/2019/extlst" xmlns:r="http://schemas.openxmlformats.org/officeDocument/2006/relationships" xmlns:m="http://schemas.openxmlformats.org/officeDocument/2006/math" xmlns:v="urn:schemas-microsoft-com:vml" xmlns:wp14="http://schemas.microsoft.com/office/word/2010/wordprocessingDrawing" xmlns:wp="http://schemas.openxmlformats.org/drawingml/2006/wordprocessingDrawing" xmlns:w10="urn:schemas-microsoft-com:office:word" xmlns:w="http://schemas.openxmlformats.org/wordprocessingml/2006/main" xmlns:w14="http://schemas.microsoft.com/office/word/2010/wordml" xmlns:w15="http://schemas.microsoft.com/office/word/2012/wordml" xmlns:w16cex="http://schemas.microsoft.com/office/word/2018/wordml/cex" xmlns:w16cid="http://schemas.microsoft.com/office/word/2016/wordml/cid" xmlns:w16="http://schemas.microsoft.com/office/word/2018/wordml" xmlns:w16sdtdh="http://schemas.microsoft.com/office/word/2020/wordml/sdtdatahash" xmlns:w16se="http://schemas.microsoft.com/office/word/2015/wordml/symex" xmlns:wpg="http://schemas.microsoft.com/office/word/2010/wordprocessingGroup" xmlns:wpi="http://schemas.microsoft.com/office/word/2010/wordprocessingInk" xmlns:wne="http://schemas.microsoft.com/office/word/2006/wordml" xmlns:wps="http://schemas.microsoft.com/office/word/2010/wordprocessingShape" mc:Ignorable="w14 w15 w16se w16cid w16 w16cex w16sdtdh wp14">
+  <w:abstractNum w:abstractNumId="0" w15:restartNumberingAfterBreak="0">
+    <w:nsid w:val="57E53316"/>
+    <w:multiLevelType w:val="hybridMultilevel"/>
+    <w:tmpl w:val="1652B098"/>
+    <w:lvl w:ilvl="0" w:tplc="04090015">
+      <w:start w:val="1"/>
+      <w:numFmt w:val="upperLetter"/>
+      <w:lvlText w:val="%1."/>
+      <w:lvlJc w:val="left"/>
+      <w:pPr>
+        <w:ind w:left="720" w:hanging="360"/>
+      </w:pPr>
+      <w:rPr>
+        <w:rFonts w:hint="default"/>
+      </w:rPr>
+    </w:lvl>
+    <w:lvl w:ilvl="1" w:tplc="04090019" w:tentative="1">
+      <w:start w:val="1"/>
+      <w:numFmt w:val="lowerLetter"/>
+      <w:lvlText w:val="%2."/>
+      <w:lvlJc w:val="left"/>
+      <w:pPr>
+        <w:ind w:left="1440" w:hanging="360"/>
+      </w:pPr>
+    </w:lvl>
+    <w:lvl w:ilvl="2" w:tplc="0409001B" w:tentative="1">
+      <w:start w:val="1"/>
+      <w:numFmt w:val="lowerRoman"/>
+      <w:lvlText w:val="%3."/>
+      <w:lvlJc w:val="right"/>
+      <w:pPr>
+        <w:ind w:left="2160" w:hanging="180"/>
+      </w:pPr>
+    </w:lvl>
+    <w:lvl w:ilvl="3" w:tplc="0409000F" w:tentative="1">
+      <w:start w:val="1"/>
+      <w:numFmt w:val="decimal"/>
+      <w:lvlText w:val="%4."/>
+      <w:lvlJc w:val="left"/>
+      <w:pPr>
+        <w:ind w:left="2880" w:hanging="360"/>
+      </w:pPr>
+    </w:lvl>
+    <w:lvl w:ilvl="4" w:tplc="04090019" w:tentative="1">
+      <w:start w:val="1"/>
+      <w:numFmt w:val="lowerLetter"/>
+      <w:lvlText w:val="%5."/>
+      <w:lvlJc w:val="left"/>
+      <w:pPr>
+        <w:ind w:left="3600" w:hanging="360"/>
+      </w:pPr>
+    </w:lvl>
+    <w:lvl w:ilvl="5" w:tplc="0409001B" w:tentative="1">
+      <w:start w:val="1"/>
+      <w:numFmt w:val="lowerRoman"/>
+      <w:lvlText w:val="%6."/>
+      <w:lvlJc w:val="right"/>
+      <w:pPr>
+        <w:ind w:left="4320" w:hanging="180"/>
+      </w:pPr>
+    </w:lvl>
+    <w:lvl w:ilvl="6" w:tplc="0409000F" w:tentative="1">
+      <w:start w:val="1"/>
+      <w:numFmt w:val="decimal"/>
+      <w:lvlText w:val="%7."/>
+      <w:lvlJc w:val="left"/>
+      <w:pPr>
+        <w:ind w:left="5040" w:hanging="360"/>
+      </w:pPr>
+    </w:lvl>
+    <w:lvl w:ilvl="7" w:tplc="04090019" w:tentative="1">
+      <w:start w:val="1"/>
+      <w:numFmt w:val="lowerLetter"/>
+      <w:lvlText w:val="%8."/>
+      <w:lvlJc w:val="left"/>
+      <w:pPr>
+        <w:ind w:left="5760" w:hanging="360"/>
+      </w:pPr>
+    </w:lvl>
+    <w:lvl w:ilvl="8" w:tplc="0409001B" w:tentative="1">
+      <w:start w:val="1"/>
+      <w:numFmt w:val="lowerRoman"/>
+      <w:lvlText w:val="%9."/>
+      <w:lvlJc w:val="right"/>
+      <w:pPr>
+        <w:ind w:left="6480" w:hanging="180"/>
+      </w:pPr>
+    </w:lvl>
+  </w:abstractNum>
+  <w:num w:numId="1" w16cid:durableId="1348168814">
+    <w:abstractNumId w:val="0"/>
+  </w:num>
+</w:numbering>
 </file>
 
 <file path=word/styles.xml><?xml version="1.0" encoding="utf-8"?>
@@ -5704,6 +5817,17 @@
     <w:semiHidden/>
     <w:unhideWhenUsed/>
   </w:style>
+  <w:style w:type="paragraph" w:styleId="ListParagraph">
+    <w:name w:val="List Paragraph"/>
+    <w:basedOn w:val="Normal"/>
+    <w:uiPriority w:val="34"/>
+    <w:qFormat/>
+    <w:rsid w:val="00545746"/>
+    <w:pPr>
+      <w:ind w:left="720"/>
+      <w:contextualSpacing/>
+    </w:pPr>
+  </w:style>
 </w:styles>
 </file>
 

</xml_diff>

<commit_message>
Supported more mean of options
</commit_message>
<xml_diff>
--- a/Docx/Dap an.docx
+++ b/Docx/Dap an.docx
@@ -61,13 +61,6 @@
           <w:rFonts w:ascii="Times New Roman" w:hAnsi="Times New Roman"/>
           <w:noProof w:val="0"/>
         </w:rPr>
-        <w:t xml:space="preserve">A. </w:t>
-      </w:r>
-      <w:r>
-        <w:rPr>
-          <w:rFonts w:ascii="Times New Roman" w:hAnsi="Times New Roman"/>
-          <w:noProof w:val="0"/>
-        </w:rPr>
         <w:t xml:space="preserve">đã hoàn toàn kết thúc.                                     </w:t>
       </w:r>
       <w:r>
@@ -92,14 +85,6 @@
           <w:noProof w:val="0"/>
           <w:highlight w:val="yellow"/>
         </w:rPr>
-        <w:t xml:space="preserve">B. </w:t>
-      </w:r>
-      <w:r>
-        <w:rPr>
-          <w:rFonts w:ascii="Times New Roman" w:hAnsi="Times New Roman"/>
-          <w:noProof w:val="0"/>
-          <w:highlight w:val="yellow"/>
-        </w:rPr>
         <w:t>bước vào giai đoạn kết thúc.</w:t>
       </w:r>
     </w:p>
@@ -116,13 +101,6 @@
           <w:rFonts w:ascii="Times New Roman" w:hAnsi="Times New Roman"/>
           <w:noProof w:val="0"/>
         </w:rPr>
-        <w:t xml:space="preserve">C. </w:t>
-      </w:r>
-      <w:r>
-        <w:rPr>
-          <w:rFonts w:ascii="Times New Roman" w:hAnsi="Times New Roman"/>
-          <w:noProof w:val="0"/>
-        </w:rPr>
         <w:t xml:space="preserve">đang diễn ra vô cùng ác liệt.                           </w:t>
       </w:r>
       <w:r>
@@ -141,13 +119,6 @@
           <w:noProof w:val="0"/>
         </w:rPr>
       </w:pPr>
-      <w:r>
-        <w:rPr>
-          <w:rFonts w:ascii="Times New Roman" w:hAnsi="Times New Roman"/>
-          <w:noProof w:val="0"/>
-        </w:rPr>
-        <w:t>D.</w:t>
-      </w:r>
       <w:r>
         <w:rPr>
           <w:rFonts w:ascii="Times New Roman" w:hAnsi="Times New Roman"/>
@@ -2170,6 +2141,7 @@
           <w:highlight w:val="yellow"/>
           <w:lang w:val="it-IT"/>
         </w:rPr>
+        <w:lastRenderedPageBreak/>
         <w:t>B. cách mạng Trung Quốc thắng lợi.</w:t>
       </w:r>
     </w:p>
@@ -2206,7 +2178,6 @@
           <w:noProof w:val="0"/>
           <w:lang w:val="it-IT"/>
         </w:rPr>
-        <w:lastRenderedPageBreak/>
         <w:t>D. các nước Tây Âu thoát khỏi ảnh hưởng của M</w:t>
       </w:r>
       <w:r>
@@ -3504,6 +3475,7 @@
           <w:noProof w:val="0"/>
           <w:lang w:val="it-IT"/>
         </w:rPr>
+        <w:lastRenderedPageBreak/>
         <w:t>Câu 26.</w:t>
       </w:r>
       <w:r>
@@ -3585,7 +3557,6 @@
           <w:highlight w:val="yellow"/>
           <w:lang w:val="it-IT"/>
         </w:rPr>
-        <w:lastRenderedPageBreak/>
         <w:t>A. Hội đồng Bảo an.</w:t>
       </w:r>
       <w:r>
@@ -4611,6 +4582,7 @@
           <w:highlight w:val="yellow"/>
           <w:lang w:val="it-IT"/>
         </w:rPr>
+        <w:lastRenderedPageBreak/>
         <w:t>A. gồm đại diện của tất cả các quốc gia thành viên, có quyền bình đẳng.</w:t>
       </w:r>
     </w:p>
@@ -4647,7 +4619,6 @@
           <w:noProof w:val="0"/>
           <w:lang w:val="it-IT"/>
         </w:rPr>
-        <w:lastRenderedPageBreak/>
         <w:t>C. đứng đầu là Tổng thư kí với nhiệm kì 5 năm.</w:t>
       </w:r>
     </w:p>

</xml_diff>

<commit_message>
Working on to fix some issue, my brain is bleeding,,,
</commit_message>
<xml_diff>
--- a/Docx/Dap an.docx
+++ b/Docx/Dap an.docx
@@ -61,6 +61,13 @@
           <w:rFonts w:ascii="Times New Roman" w:hAnsi="Times New Roman"/>
           <w:noProof w:val="0"/>
         </w:rPr>
+        <w:t xml:space="preserve">A. </w:t>
+      </w:r>
+      <w:r>
+        <w:rPr>
+          <w:rFonts w:ascii="Times New Roman" w:hAnsi="Times New Roman"/>
+          <w:noProof w:val="0"/>
+        </w:rPr>
         <w:t xml:space="preserve">đã hoàn toàn kết thúc.                                     </w:t>
       </w:r>
       <w:r>
@@ -79,6 +86,14 @@
           <w:noProof w:val="0"/>
         </w:rPr>
       </w:pPr>
+      <w:r>
+        <w:rPr>
+          <w:rFonts w:ascii="Times New Roman" w:hAnsi="Times New Roman"/>
+          <w:noProof w:val="0"/>
+          <w:highlight w:val="yellow"/>
+        </w:rPr>
+        <w:t xml:space="preserve">B. </w:t>
+      </w:r>
       <w:r>
         <w:rPr>
           <w:rFonts w:ascii="Times New Roman" w:hAnsi="Times New Roman"/>
@@ -5258,9 +5273,9 @@
 <file path=word/numbering.xml><?xml version="1.0" encoding="utf-8"?>
 <w:numbering xmlns:wpc="http://schemas.microsoft.com/office/word/2010/wordprocessingCanvas" xmlns:cx="http://schemas.microsoft.com/office/drawing/2014/chartex" xmlns:cx1="http://schemas.microsoft.com/office/drawing/2015/9/8/chartex" xmlns:cx2="http://schemas.microsoft.com/office/drawing/2015/10/21/chartex" xmlns:cx3="http://schemas.microsoft.com/office/drawing/2016/5/9/chartex" xmlns:cx4="http://schemas.microsoft.com/office/drawing/2016/5/10/chartex" xmlns:cx5="http://schemas.microsoft.com/office/drawing/2016/5/11/chartex" xmlns:cx6="http://schemas.microsoft.com/office/drawing/2016/5/12/chartex" xmlns:cx7="http://schemas.microsoft.com/office/drawing/2016/5/13/chartex" xmlns:cx8="http://schemas.microsoft.com/office/drawing/2016/5/14/chartex" xmlns:mc="http://schemas.openxmlformats.org/markup-compatibility/2006" xmlns:aink="http://schemas.microsoft.com/office/drawing/2016/ink" xmlns:am3d="http://schemas.microsoft.com/office/drawing/2017/model3d" xmlns:o="urn:schemas-microsoft-com:office:office" xmlns:oel="http://schemas.microsoft.com/office/2019/extlst" xmlns:r="http://schemas.openxmlformats.org/officeDocument/2006/relationships" xmlns:m="http://schemas.openxmlformats.org/officeDocument/2006/math" xmlns:v="urn:schemas-microsoft-com:vml" xmlns:wp14="http://schemas.microsoft.com/office/word/2010/wordprocessingDrawing" xmlns:wp="http://schemas.openxmlformats.org/drawingml/2006/wordprocessingDrawing" xmlns:w10="urn:schemas-microsoft-com:office:word" xmlns:w="http://schemas.openxmlformats.org/wordprocessingml/2006/main" xmlns:w14="http://schemas.microsoft.com/office/word/2010/wordml" xmlns:w15="http://schemas.microsoft.com/office/word/2012/wordml" xmlns:w16cex="http://schemas.microsoft.com/office/word/2018/wordml/cex" xmlns:w16cid="http://schemas.microsoft.com/office/word/2016/wordml/cid" xmlns:w16="http://schemas.microsoft.com/office/word/2018/wordml" xmlns:w16sdtdh="http://schemas.microsoft.com/office/word/2020/wordml/sdtdatahash" xmlns:w16se="http://schemas.microsoft.com/office/word/2015/wordml/symex" xmlns:wpg="http://schemas.microsoft.com/office/word/2010/wordprocessingGroup" xmlns:wpi="http://schemas.microsoft.com/office/word/2010/wordprocessingInk" xmlns:wne="http://schemas.microsoft.com/office/word/2006/wordml" xmlns:wps="http://schemas.microsoft.com/office/word/2010/wordprocessingShape" mc:Ignorable="w14 w15 w16se w16cid w16 w16cex w16sdtdh wp14">
   <w:abstractNum w:abstractNumId="0" w15:restartNumberingAfterBreak="0">
-    <w:nsid w:val="57E53316"/>
+    <w:nsid w:val="53104998"/>
     <w:multiLevelType w:val="hybridMultilevel"/>
-    <w:tmpl w:val="1652B098"/>
+    <w:tmpl w:val="F384967E"/>
     <w:lvl w:ilvl="0" w:tplc="04090015">
       <w:start w:val="1"/>
       <w:numFmt w:val="upperLetter"/>
@@ -5346,7 +5361,99 @@
       </w:pPr>
     </w:lvl>
   </w:abstractNum>
+  <w:abstractNum w:abstractNumId="1" w15:restartNumberingAfterBreak="0">
+    <w:nsid w:val="57E53316"/>
+    <w:multiLevelType w:val="hybridMultilevel"/>
+    <w:tmpl w:val="1652B098"/>
+    <w:lvl w:ilvl="0" w:tplc="04090015">
+      <w:start w:val="1"/>
+      <w:numFmt w:val="upperLetter"/>
+      <w:lvlText w:val="%1."/>
+      <w:lvlJc w:val="left"/>
+      <w:pPr>
+        <w:ind w:left="720" w:hanging="360"/>
+      </w:pPr>
+      <w:rPr>
+        <w:rFonts w:hint="default"/>
+      </w:rPr>
+    </w:lvl>
+    <w:lvl w:ilvl="1" w:tplc="04090019" w:tentative="1">
+      <w:start w:val="1"/>
+      <w:numFmt w:val="lowerLetter"/>
+      <w:lvlText w:val="%2."/>
+      <w:lvlJc w:val="left"/>
+      <w:pPr>
+        <w:ind w:left="1440" w:hanging="360"/>
+      </w:pPr>
+    </w:lvl>
+    <w:lvl w:ilvl="2" w:tplc="0409001B" w:tentative="1">
+      <w:start w:val="1"/>
+      <w:numFmt w:val="lowerRoman"/>
+      <w:lvlText w:val="%3."/>
+      <w:lvlJc w:val="right"/>
+      <w:pPr>
+        <w:ind w:left="2160" w:hanging="180"/>
+      </w:pPr>
+    </w:lvl>
+    <w:lvl w:ilvl="3" w:tplc="0409000F" w:tentative="1">
+      <w:start w:val="1"/>
+      <w:numFmt w:val="decimal"/>
+      <w:lvlText w:val="%4."/>
+      <w:lvlJc w:val="left"/>
+      <w:pPr>
+        <w:ind w:left="2880" w:hanging="360"/>
+      </w:pPr>
+    </w:lvl>
+    <w:lvl w:ilvl="4" w:tplc="04090019" w:tentative="1">
+      <w:start w:val="1"/>
+      <w:numFmt w:val="lowerLetter"/>
+      <w:lvlText w:val="%5."/>
+      <w:lvlJc w:val="left"/>
+      <w:pPr>
+        <w:ind w:left="3600" w:hanging="360"/>
+      </w:pPr>
+    </w:lvl>
+    <w:lvl w:ilvl="5" w:tplc="0409001B" w:tentative="1">
+      <w:start w:val="1"/>
+      <w:numFmt w:val="lowerRoman"/>
+      <w:lvlText w:val="%6."/>
+      <w:lvlJc w:val="right"/>
+      <w:pPr>
+        <w:ind w:left="4320" w:hanging="180"/>
+      </w:pPr>
+    </w:lvl>
+    <w:lvl w:ilvl="6" w:tplc="0409000F" w:tentative="1">
+      <w:start w:val="1"/>
+      <w:numFmt w:val="decimal"/>
+      <w:lvlText w:val="%7."/>
+      <w:lvlJc w:val="left"/>
+      <w:pPr>
+        <w:ind w:left="5040" w:hanging="360"/>
+      </w:pPr>
+    </w:lvl>
+    <w:lvl w:ilvl="7" w:tplc="04090019" w:tentative="1">
+      <w:start w:val="1"/>
+      <w:numFmt w:val="lowerLetter"/>
+      <w:lvlText w:val="%8."/>
+      <w:lvlJc w:val="left"/>
+      <w:pPr>
+        <w:ind w:left="5760" w:hanging="360"/>
+      </w:pPr>
+    </w:lvl>
+    <w:lvl w:ilvl="8" w:tplc="0409001B" w:tentative="1">
+      <w:start w:val="1"/>
+      <w:numFmt w:val="lowerRoman"/>
+      <w:lvlText w:val="%9."/>
+      <w:lvlJc w:val="right"/>
+      <w:pPr>
+        <w:ind w:left="6480" w:hanging="180"/>
+      </w:pPr>
+    </w:lvl>
+  </w:abstractNum>
   <w:num w:numId="1" w16cid:durableId="1348168814">
+    <w:abstractNumId w:val="1"/>
+  </w:num>
+  <w:num w:numId="2" w16cid:durableId="521940700">
     <w:abstractNumId w:val="0"/>
   </w:num>
 </w:numbering>

</xml_diff>